<commit_message>
update bảng phân quyền
</commit_message>
<xml_diff>
--- a/BangPhanQuyen.docx
+++ b/BangPhanQuyen.docx
@@ -20,24 +20,25 @@
     <w:tbl>
       <w:tblPr>
         <w:tblStyle w:val="TableGrid"/>
-        <w:tblW w:w="5000" w:type="pct"/>
+        <w:tblW w:w="10178" w:type="dxa"/>
+        <w:tblLayout w:type="fixed"/>
         <w:tblLook w:val="04A0" w:firstRow="1" w:lastRow="0" w:firstColumn="1" w:lastColumn="0" w:noHBand="0" w:noVBand="1"/>
       </w:tblPr>
       <w:tblGrid>
-        <w:gridCol w:w="1565"/>
-        <w:gridCol w:w="1886"/>
-        <w:gridCol w:w="1826"/>
-        <w:gridCol w:w="1886"/>
-        <w:gridCol w:w="1494"/>
-        <w:gridCol w:w="693"/>
+        <w:gridCol w:w="1440"/>
+        <w:gridCol w:w="1728"/>
+        <w:gridCol w:w="1970"/>
+        <w:gridCol w:w="1728"/>
+        <w:gridCol w:w="1872"/>
+        <w:gridCol w:w="1440"/>
       </w:tblGrid>
       <w:tr>
         <w:trPr>
-          <w:trHeight w:val="955"/>
+          <w:trHeight w:val="969"/>
         </w:trPr>
         <w:tc>
           <w:tcPr>
-            <w:tcW w:w="837" w:type="pct"/>
+            <w:tcW w:w="1440" w:type="dxa"/>
             <w:tcBorders>
               <w:tl2br w:val="single" w:sz="4" w:space="0" w:color="auto"/>
             </w:tcBorders>
@@ -82,7 +83,7 @@
         </w:tc>
         <w:tc>
           <w:tcPr>
-            <w:tcW w:w="1009" w:type="pct"/>
+            <w:tcW w:w="1728" w:type="dxa"/>
             <w:vAlign w:val="center"/>
           </w:tcPr>
           <w:p>
@@ -106,7 +107,7 @@
         </w:tc>
         <w:tc>
           <w:tcPr>
-            <w:tcW w:w="976" w:type="pct"/>
+            <w:tcW w:w="1970" w:type="dxa"/>
             <w:vAlign w:val="center"/>
           </w:tcPr>
           <w:p>
@@ -130,7 +131,7 @@
         </w:tc>
         <w:tc>
           <w:tcPr>
-            <w:tcW w:w="689" w:type="pct"/>
+            <w:tcW w:w="1728" w:type="dxa"/>
             <w:vAlign w:val="center"/>
           </w:tcPr>
           <w:p>
@@ -154,7 +155,7 @@
         </w:tc>
         <w:tc>
           <w:tcPr>
-            <w:tcW w:w="1119" w:type="pct"/>
+            <w:tcW w:w="1872" w:type="dxa"/>
             <w:vAlign w:val="center"/>
           </w:tcPr>
           <w:p>
@@ -178,7 +179,7 @@
         </w:tc>
         <w:tc>
           <w:tcPr>
-            <w:tcW w:w="371" w:type="pct"/>
+            <w:tcW w:w="1440" w:type="dxa"/>
             <w:vAlign w:val="center"/>
           </w:tcPr>
           <w:p>
@@ -193,11 +194,11 @@
       </w:tr>
       <w:tr>
         <w:trPr>
-          <w:trHeight w:val="955"/>
+          <w:trHeight w:val="969"/>
         </w:trPr>
         <w:tc>
           <w:tcPr>
-            <w:tcW w:w="837" w:type="pct"/>
+            <w:tcW w:w="1440" w:type="dxa"/>
             <w:vAlign w:val="center"/>
           </w:tcPr>
           <w:p>
@@ -211,63 +212,7 @@
         </w:tc>
         <w:tc>
           <w:tcPr>
-            <w:tcW w:w="1009" w:type="pct"/>
-            <w:vAlign w:val="center"/>
-          </w:tcPr>
-          <w:p>
-            <w:pPr>
-              <w:jc w:val="center"/>
-            </w:pPr>
-            <w:r>
-              <w:t>x</w:t>
-            </w:r>
-          </w:p>
-        </w:tc>
-        <w:tc>
-          <w:tcPr>
-            <w:tcW w:w="976" w:type="pct"/>
-            <w:vAlign w:val="center"/>
-          </w:tcPr>
-          <w:p>
-            <w:pPr>
-              <w:jc w:val="center"/>
-            </w:pPr>
-            <w:r>
-              <w:t>x</w:t>
-            </w:r>
-          </w:p>
-        </w:tc>
-        <w:tc>
-          <w:tcPr>
-            <w:tcW w:w="689" w:type="pct"/>
-            <w:vAlign w:val="center"/>
-          </w:tcPr>
-          <w:p>
-            <w:pPr>
-              <w:jc w:val="center"/>
-            </w:pPr>
-            <w:r>
-              <w:t>x</w:t>
-            </w:r>
-          </w:p>
-        </w:tc>
-        <w:tc>
-          <w:tcPr>
-            <w:tcW w:w="1119" w:type="pct"/>
-            <w:vAlign w:val="center"/>
-          </w:tcPr>
-          <w:p>
-            <w:pPr>
-              <w:jc w:val="center"/>
-            </w:pPr>
-            <w:r>
-              <w:t>x</w:t>
-            </w:r>
-          </w:p>
-        </w:tc>
-        <w:tc>
-          <w:tcPr>
-            <w:tcW w:w="371" w:type="pct"/>
+            <w:tcW w:w="1728" w:type="dxa"/>
             <w:vAlign w:val="center"/>
           </w:tcPr>
           <w:p>
@@ -279,6 +224,265 @@
               <w:t>Xem</w:t>
             </w:r>
             <w:proofErr w:type="spellEnd"/>
+            <w:r>
+              <w:t xml:space="preserve"> (</w:t>
+            </w:r>
+            <w:proofErr w:type="spellStart"/>
+            <w:r>
+              <w:t>TenTaiKhoan</w:t>
+            </w:r>
+            <w:proofErr w:type="spellEnd"/>
+            <w:r>
+              <w:t xml:space="preserve">, </w:t>
+            </w:r>
+            <w:proofErr w:type="spellStart"/>
+            <w:r>
+              <w:t>TinhTrangKhoa</w:t>
+            </w:r>
+            <w:proofErr w:type="spellEnd"/>
+            <w:r>
+              <w:t>)</w:t>
+            </w:r>
+          </w:p>
+          <w:p>
+            <w:pPr>
+              <w:jc w:val="center"/>
+            </w:pPr>
+            <w:proofErr w:type="spellStart"/>
+            <w:r>
+              <w:t>Sửa</w:t>
+            </w:r>
+            <w:proofErr w:type="spellEnd"/>
+            <w:r>
+              <w:t xml:space="preserve"> (</w:t>
+            </w:r>
+            <w:proofErr w:type="spellStart"/>
+            <w:r>
+              <w:t>TenTaiKhoan</w:t>
+            </w:r>
+            <w:proofErr w:type="spellEnd"/>
+            <w:r>
+              <w:t xml:space="preserve">, </w:t>
+            </w:r>
+            <w:proofErr w:type="spellStart"/>
+            <w:r>
+              <w:t>MatKhau</w:t>
+            </w:r>
+            <w:proofErr w:type="spellEnd"/>
+            <w:r>
+              <w:t>)</w:t>
+            </w:r>
+          </w:p>
+        </w:tc>
+        <w:tc>
+          <w:tcPr>
+            <w:tcW w:w="1970" w:type="dxa"/>
+            <w:vAlign w:val="center"/>
+          </w:tcPr>
+          <w:p>
+            <w:pPr>
+              <w:jc w:val="center"/>
+            </w:pPr>
+            <w:proofErr w:type="spellStart"/>
+            <w:r>
+              <w:t>Xem</w:t>
+            </w:r>
+            <w:proofErr w:type="spellEnd"/>
+            <w:r>
+              <w:t xml:space="preserve"> (</w:t>
+            </w:r>
+            <w:proofErr w:type="spellStart"/>
+            <w:r>
+              <w:t>TenTaiKhoan</w:t>
+            </w:r>
+            <w:proofErr w:type="spellEnd"/>
+            <w:r>
+              <w:t xml:space="preserve">, </w:t>
+            </w:r>
+            <w:proofErr w:type="spellStart"/>
+            <w:r>
+              <w:t>TinhTrangKhoa</w:t>
+            </w:r>
+            <w:proofErr w:type="spellEnd"/>
+            <w:r>
+              <w:t>)</w:t>
+            </w:r>
+          </w:p>
+          <w:p>
+            <w:pPr>
+              <w:jc w:val="center"/>
+            </w:pPr>
+            <w:proofErr w:type="spellStart"/>
+            <w:r>
+              <w:t>Sửa</w:t>
+            </w:r>
+            <w:proofErr w:type="spellEnd"/>
+            <w:r>
+              <w:t xml:space="preserve"> (</w:t>
+            </w:r>
+            <w:proofErr w:type="spellStart"/>
+            <w:r>
+              <w:t>TenTaiKhoan</w:t>
+            </w:r>
+            <w:proofErr w:type="spellEnd"/>
+            <w:r>
+              <w:t xml:space="preserve">, </w:t>
+            </w:r>
+            <w:proofErr w:type="spellStart"/>
+            <w:r>
+              <w:t>MatKhau</w:t>
+            </w:r>
+            <w:proofErr w:type="spellEnd"/>
+            <w:r>
+              <w:t>)</w:t>
+            </w:r>
+          </w:p>
+        </w:tc>
+        <w:tc>
+          <w:tcPr>
+            <w:tcW w:w="1728" w:type="dxa"/>
+            <w:vAlign w:val="center"/>
+          </w:tcPr>
+          <w:p>
+            <w:pPr>
+              <w:jc w:val="center"/>
+            </w:pPr>
+            <w:proofErr w:type="spellStart"/>
+            <w:r>
+              <w:t>Xem</w:t>
+            </w:r>
+            <w:proofErr w:type="spellEnd"/>
+            <w:r>
+              <w:t xml:space="preserve"> (</w:t>
+            </w:r>
+            <w:proofErr w:type="spellStart"/>
+            <w:r>
+              <w:t>TenTaiKhoan</w:t>
+            </w:r>
+            <w:proofErr w:type="spellEnd"/>
+            <w:r>
+              <w:t xml:space="preserve">, </w:t>
+            </w:r>
+            <w:proofErr w:type="spellStart"/>
+            <w:r>
+              <w:t>TinhTrangKhoa</w:t>
+            </w:r>
+            <w:proofErr w:type="spellEnd"/>
+            <w:r>
+              <w:t>)</w:t>
+            </w:r>
+          </w:p>
+          <w:p>
+            <w:pPr>
+              <w:jc w:val="center"/>
+            </w:pPr>
+            <w:proofErr w:type="spellStart"/>
+            <w:r>
+              <w:t>Sửa</w:t>
+            </w:r>
+            <w:proofErr w:type="spellEnd"/>
+            <w:r>
+              <w:t xml:space="preserve"> (</w:t>
+            </w:r>
+            <w:proofErr w:type="spellStart"/>
+            <w:r>
+              <w:t>TenTaiKhoan</w:t>
+            </w:r>
+            <w:proofErr w:type="spellEnd"/>
+            <w:r>
+              <w:t xml:space="preserve">, </w:t>
+            </w:r>
+            <w:proofErr w:type="spellStart"/>
+            <w:r>
+              <w:t>MatKhau</w:t>
+            </w:r>
+            <w:proofErr w:type="spellEnd"/>
+            <w:r>
+              <w:t>)</w:t>
+            </w:r>
+          </w:p>
+        </w:tc>
+        <w:tc>
+          <w:tcPr>
+            <w:tcW w:w="1872" w:type="dxa"/>
+            <w:vAlign w:val="center"/>
+          </w:tcPr>
+          <w:p>
+            <w:pPr>
+              <w:jc w:val="center"/>
+            </w:pPr>
+            <w:proofErr w:type="spellStart"/>
+            <w:r>
+              <w:t>Xem</w:t>
+            </w:r>
+            <w:proofErr w:type="spellEnd"/>
+            <w:r>
+              <w:t xml:space="preserve"> (</w:t>
+            </w:r>
+            <w:proofErr w:type="spellStart"/>
+            <w:r>
+              <w:t>TenTaiKhoa</w:t>
+            </w:r>
+            <w:r>
+              <w:t>n</w:t>
+            </w:r>
+            <w:proofErr w:type="spellEnd"/>
+            <w:r>
+              <w:t xml:space="preserve">, </w:t>
+            </w:r>
+            <w:proofErr w:type="spellStart"/>
+            <w:r>
+              <w:t>TinhTrangKhoa</w:t>
+            </w:r>
+            <w:proofErr w:type="spellEnd"/>
+            <w:r>
+              <w:t>)</w:t>
+            </w:r>
+          </w:p>
+          <w:p>
+            <w:pPr>
+              <w:jc w:val="center"/>
+            </w:pPr>
+            <w:proofErr w:type="spellStart"/>
+            <w:r>
+              <w:t>Sửa</w:t>
+            </w:r>
+            <w:proofErr w:type="spellEnd"/>
+            <w:r>
+              <w:t xml:space="preserve"> (</w:t>
+            </w:r>
+            <w:proofErr w:type="spellStart"/>
+            <w:r>
+              <w:t>TenTaiKhoan</w:t>
+            </w:r>
+            <w:proofErr w:type="spellEnd"/>
+            <w:r>
+              <w:t xml:space="preserve">, </w:t>
+            </w:r>
+            <w:proofErr w:type="spellStart"/>
+            <w:r>
+              <w:t>MatKhau</w:t>
+            </w:r>
+            <w:proofErr w:type="spellEnd"/>
+            <w:r>
+              <w:t>)</w:t>
+            </w:r>
+          </w:p>
+        </w:tc>
+        <w:tc>
+          <w:tcPr>
+            <w:tcW w:w="1440" w:type="dxa"/>
+            <w:vAlign w:val="center"/>
+          </w:tcPr>
+          <w:p>
+            <w:pPr>
+              <w:jc w:val="center"/>
+            </w:pPr>
+            <w:proofErr w:type="spellStart"/>
+            <w:r>
+              <w:t>Xem</w:t>
+            </w:r>
+            <w:proofErr w:type="spellEnd"/>
           </w:p>
           <w:p>
             <w:pPr>
@@ -299,9 +503,11 @@
               <w:t>Xóa</w:t>
             </w:r>
             <w:proofErr w:type="spellEnd"/>
-            <w:r>
-              <w:t xml:space="preserve"> </w:t>
-            </w:r>
+          </w:p>
+          <w:p>
+            <w:pPr>
+              <w:jc w:val="center"/>
+            </w:pPr>
             <w:proofErr w:type="spellStart"/>
             <w:r>
               <w:t>Sửa</w:t>
@@ -330,11 +536,11 @@
       </w:tr>
       <w:tr>
         <w:trPr>
-          <w:trHeight w:val="955"/>
+          <w:trHeight w:val="969"/>
         </w:trPr>
         <w:tc>
           <w:tcPr>
-            <w:tcW w:w="837" w:type="pct"/>
+            <w:tcW w:w="1440" w:type="dxa"/>
             <w:vAlign w:val="center"/>
           </w:tcPr>
           <w:p>
@@ -348,7 +554,7 @@
         </w:tc>
         <w:tc>
           <w:tcPr>
-            <w:tcW w:w="1009" w:type="pct"/>
+            <w:tcW w:w="1728" w:type="dxa"/>
             <w:vAlign w:val="center"/>
           </w:tcPr>
           <w:p>
@@ -370,14 +576,87 @@
               <w:t>Sửa</w:t>
             </w:r>
             <w:proofErr w:type="spellEnd"/>
+          </w:p>
+        </w:tc>
+        <w:tc>
+          <w:tcPr>
+            <w:tcW w:w="1970" w:type="dxa"/>
+            <w:vAlign w:val="center"/>
+          </w:tcPr>
+          <w:p>
+            <w:pPr>
+              <w:jc w:val="center"/>
+            </w:pPr>
+            <w:proofErr w:type="spellStart"/>
+            <w:r>
+              <w:t>Xem</w:t>
+            </w:r>
+            <w:proofErr w:type="spellEnd"/>
             <w:r>
               <w:t xml:space="preserve"> </w:t>
             </w:r>
-          </w:p>
-        </w:tc>
-        <w:tc>
-          <w:tcPr>
-            <w:tcW w:w="976" w:type="pct"/>
+            <w:r>
+              <w:t>(</w:t>
+            </w:r>
+            <w:proofErr w:type="spellStart"/>
+            <w:r>
+              <w:t>TenDoiTac</w:t>
+            </w:r>
+            <w:proofErr w:type="spellEnd"/>
+            <w:r>
+              <w:t xml:space="preserve">, </w:t>
+            </w:r>
+            <w:proofErr w:type="spellStart"/>
+            <w:r>
+              <w:t>Thanhpho</w:t>
+            </w:r>
+            <w:proofErr w:type="spellEnd"/>
+            <w:r>
+              <w:t xml:space="preserve">, Quan, </w:t>
+            </w:r>
+            <w:proofErr w:type="spellStart"/>
+            <w:r>
+              <w:t>LoaiHang</w:t>
+            </w:r>
+            <w:proofErr w:type="spellEnd"/>
+            <w:r>
+              <w:t xml:space="preserve">, </w:t>
+            </w:r>
+            <w:proofErr w:type="spellStart"/>
+            <w:r>
+              <w:t>SoDT</w:t>
+            </w:r>
+            <w:proofErr w:type="spellEnd"/>
+            <w:r>
+              <w:t xml:space="preserve">, </w:t>
+            </w:r>
+            <w:proofErr w:type="spellStart"/>
+            <w:r>
+              <w:t>DiaChiKinhDoanh</w:t>
+            </w:r>
+            <w:proofErr w:type="spellEnd"/>
+            <w:r>
+              <w:t>)</w:t>
+            </w:r>
+          </w:p>
+        </w:tc>
+        <w:tc>
+          <w:tcPr>
+            <w:tcW w:w="1728" w:type="dxa"/>
+            <w:vAlign w:val="center"/>
+          </w:tcPr>
+          <w:p>
+            <w:pPr>
+              <w:jc w:val="center"/>
+            </w:pPr>
+            <w:r>
+              <w:t>x</w:t>
+            </w:r>
+          </w:p>
+        </w:tc>
+        <w:tc>
+          <w:tcPr>
+            <w:tcW w:w="1872" w:type="dxa"/>
             <w:vAlign w:val="center"/>
           </w:tcPr>
           <w:p>
@@ -389,87 +668,11 @@
               <w:t>Xem</w:t>
             </w:r>
             <w:proofErr w:type="spellEnd"/>
-            <w:r>
-              <w:t xml:space="preserve"> </w:t>
-            </w:r>
-            <w:r>
-              <w:t>(</w:t>
-            </w:r>
-            <w:proofErr w:type="spellStart"/>
-            <w:r>
-              <w:t>TenDoiTac</w:t>
-            </w:r>
-            <w:proofErr w:type="spellEnd"/>
-            <w:r>
-              <w:t xml:space="preserve">, </w:t>
-            </w:r>
-            <w:proofErr w:type="spellStart"/>
-            <w:r>
-              <w:t>Thanhpho</w:t>
-            </w:r>
-            <w:proofErr w:type="spellEnd"/>
-            <w:r>
-              <w:t xml:space="preserve">, Quan, </w:t>
-            </w:r>
-            <w:proofErr w:type="spellStart"/>
-            <w:r>
-              <w:t>LoaiHang</w:t>
-            </w:r>
-            <w:proofErr w:type="spellEnd"/>
-            <w:r>
-              <w:t xml:space="preserve">, </w:t>
-            </w:r>
-            <w:proofErr w:type="spellStart"/>
-            <w:r>
-              <w:t>SoDT</w:t>
-            </w:r>
-            <w:proofErr w:type="spellEnd"/>
-            <w:r>
-              <w:t xml:space="preserve">, </w:t>
-            </w:r>
-            <w:proofErr w:type="spellStart"/>
-            <w:r>
-              <w:t>DiaChiKinhDoanh</w:t>
-            </w:r>
-            <w:proofErr w:type="spellEnd"/>
-            <w:r>
-              <w:t>)</w:t>
-            </w:r>
-          </w:p>
-        </w:tc>
-        <w:tc>
-          <w:tcPr>
-            <w:tcW w:w="689" w:type="pct"/>
-            <w:vAlign w:val="center"/>
-          </w:tcPr>
-          <w:p>
-            <w:pPr>
-              <w:jc w:val="center"/>
-            </w:pPr>
-            <w:r>
-              <w:t>x</w:t>
-            </w:r>
-          </w:p>
-        </w:tc>
-        <w:tc>
-          <w:tcPr>
-            <w:tcW w:w="1119" w:type="pct"/>
-            <w:vAlign w:val="center"/>
-          </w:tcPr>
-          <w:p>
-            <w:pPr>
-              <w:jc w:val="center"/>
-            </w:pPr>
-            <w:proofErr w:type="spellStart"/>
-            <w:r>
-              <w:t>Xem</w:t>
-            </w:r>
-            <w:proofErr w:type="spellEnd"/>
-          </w:p>
-        </w:tc>
-        <w:tc>
-          <w:tcPr>
-            <w:tcW w:w="371" w:type="pct"/>
+          </w:p>
+        </w:tc>
+        <w:tc>
+          <w:tcPr>
+            <w:tcW w:w="1440" w:type="dxa"/>
             <w:vAlign w:val="center"/>
           </w:tcPr>
           <w:p>
@@ -484,11 +687,11 @@
       </w:tr>
       <w:tr>
         <w:trPr>
-          <w:trHeight w:val="955"/>
+          <w:trHeight w:val="969"/>
         </w:trPr>
         <w:tc>
           <w:tcPr>
-            <w:tcW w:w="837" w:type="pct"/>
+            <w:tcW w:w="1440" w:type="dxa"/>
             <w:vAlign w:val="center"/>
           </w:tcPr>
           <w:p>
@@ -502,7 +705,7 @@
         </w:tc>
         <w:tc>
           <w:tcPr>
-            <w:tcW w:w="1009" w:type="pct"/>
+            <w:tcW w:w="1728" w:type="dxa"/>
             <w:vAlign w:val="center"/>
           </w:tcPr>
           <w:p>
@@ -528,35 +731,35 @@
         </w:tc>
         <w:tc>
           <w:tcPr>
-            <w:tcW w:w="976" w:type="pct"/>
-            <w:vAlign w:val="center"/>
-          </w:tcPr>
-          <w:p>
-            <w:pPr>
-              <w:jc w:val="center"/>
-            </w:pPr>
-            <w:r>
-              <w:t>x</w:t>
-            </w:r>
-          </w:p>
-        </w:tc>
-        <w:tc>
-          <w:tcPr>
-            <w:tcW w:w="689" w:type="pct"/>
-            <w:vAlign w:val="center"/>
-          </w:tcPr>
-          <w:p>
-            <w:pPr>
-              <w:jc w:val="center"/>
-            </w:pPr>
-            <w:r>
-              <w:t>x</w:t>
-            </w:r>
-          </w:p>
-        </w:tc>
-        <w:tc>
-          <w:tcPr>
-            <w:tcW w:w="1119" w:type="pct"/>
+            <w:tcW w:w="1970" w:type="dxa"/>
+            <w:vAlign w:val="center"/>
+          </w:tcPr>
+          <w:p>
+            <w:pPr>
+              <w:jc w:val="center"/>
+            </w:pPr>
+            <w:r>
+              <w:t>x</w:t>
+            </w:r>
+          </w:p>
+        </w:tc>
+        <w:tc>
+          <w:tcPr>
+            <w:tcW w:w="1728" w:type="dxa"/>
+            <w:vAlign w:val="center"/>
+          </w:tcPr>
+          <w:p>
+            <w:pPr>
+              <w:jc w:val="center"/>
+            </w:pPr>
+            <w:r>
+              <w:t>x</w:t>
+            </w:r>
+          </w:p>
+        </w:tc>
+        <w:tc>
+          <w:tcPr>
+            <w:tcW w:w="1872" w:type="dxa"/>
             <w:vAlign w:val="center"/>
           </w:tcPr>
           <w:p>
@@ -609,7 +812,7 @@
         </w:tc>
         <w:tc>
           <w:tcPr>
-            <w:tcW w:w="371" w:type="pct"/>
+            <w:tcW w:w="1440" w:type="dxa"/>
             <w:vAlign w:val="center"/>
           </w:tcPr>
           <w:p>
@@ -624,11 +827,11 @@
       </w:tr>
       <w:tr>
         <w:trPr>
-          <w:trHeight w:val="955"/>
+          <w:trHeight w:val="969"/>
         </w:trPr>
         <w:tc>
           <w:tcPr>
-            <w:tcW w:w="837" w:type="pct"/>
+            <w:tcW w:w="1440" w:type="dxa"/>
             <w:vAlign w:val="center"/>
           </w:tcPr>
           <w:p>
@@ -642,7 +845,7 @@
         </w:tc>
         <w:tc>
           <w:tcPr>
-            <w:tcW w:w="1009" w:type="pct"/>
+            <w:tcW w:w="1728" w:type="dxa"/>
             <w:vAlign w:val="center"/>
           </w:tcPr>
           <w:p>
@@ -699,7 +902,7 @@
         </w:tc>
         <w:tc>
           <w:tcPr>
-            <w:tcW w:w="976" w:type="pct"/>
+            <w:tcW w:w="1970" w:type="dxa"/>
             <w:vAlign w:val="center"/>
           </w:tcPr>
           <w:p>
@@ -711,39 +914,50 @@
               <w:t>Xem</w:t>
             </w:r>
             <w:proofErr w:type="spellEnd"/>
-          </w:p>
-        </w:tc>
-        <w:tc>
-          <w:tcPr>
-            <w:tcW w:w="689" w:type="pct"/>
-            <w:vAlign w:val="center"/>
-          </w:tcPr>
-          <w:p>
-            <w:pPr>
-              <w:jc w:val="center"/>
-            </w:pPr>
-            <w:r>
-              <w:t>x</w:t>
-            </w:r>
-          </w:p>
-        </w:tc>
-        <w:tc>
-          <w:tcPr>
-            <w:tcW w:w="1119" w:type="pct"/>
-            <w:vAlign w:val="center"/>
-          </w:tcPr>
-          <w:p>
-            <w:pPr>
-              <w:jc w:val="center"/>
-            </w:pPr>
-            <w:r>
-              <w:t>x</w:t>
-            </w:r>
-          </w:p>
-        </w:tc>
-        <w:tc>
-          <w:tcPr>
-            <w:tcW w:w="371" w:type="pct"/>
+            <w:r>
+              <w:t xml:space="preserve"> (</w:t>
+            </w:r>
+            <w:proofErr w:type="spellStart"/>
+            <w:r>
+              <w:t>DiaChi</w:t>
+            </w:r>
+            <w:proofErr w:type="spellEnd"/>
+            <w:r>
+              <w:t>)</w:t>
+            </w:r>
+          </w:p>
+        </w:tc>
+        <w:tc>
+          <w:tcPr>
+            <w:tcW w:w="1728" w:type="dxa"/>
+            <w:vAlign w:val="center"/>
+          </w:tcPr>
+          <w:p>
+            <w:pPr>
+              <w:jc w:val="center"/>
+            </w:pPr>
+            <w:r>
+              <w:t>x</w:t>
+            </w:r>
+          </w:p>
+        </w:tc>
+        <w:tc>
+          <w:tcPr>
+            <w:tcW w:w="1872" w:type="dxa"/>
+            <w:vAlign w:val="center"/>
+          </w:tcPr>
+          <w:p>
+            <w:pPr>
+              <w:jc w:val="center"/>
+            </w:pPr>
+            <w:r>
+              <w:t>x</w:t>
+            </w:r>
+          </w:p>
+        </w:tc>
+        <w:tc>
+          <w:tcPr>
+            <w:tcW w:w="1440" w:type="dxa"/>
             <w:vAlign w:val="center"/>
           </w:tcPr>
           <w:p>
@@ -758,11 +972,11 @@
       </w:tr>
       <w:tr>
         <w:trPr>
-          <w:trHeight w:val="955"/>
+          <w:trHeight w:val="969"/>
         </w:trPr>
         <w:tc>
           <w:tcPr>
-            <w:tcW w:w="837" w:type="pct"/>
+            <w:tcW w:w="1440" w:type="dxa"/>
             <w:vAlign w:val="center"/>
           </w:tcPr>
           <w:p>
@@ -776,21 +990,21 @@
         </w:tc>
         <w:tc>
           <w:tcPr>
-            <w:tcW w:w="1009" w:type="pct"/>
-            <w:vAlign w:val="center"/>
-          </w:tcPr>
-          <w:p>
-            <w:pPr>
-              <w:jc w:val="center"/>
-            </w:pPr>
-            <w:r>
-              <w:t>x</w:t>
-            </w:r>
-          </w:p>
-        </w:tc>
-        <w:tc>
-          <w:tcPr>
-            <w:tcW w:w="976" w:type="pct"/>
+            <w:tcW w:w="1728" w:type="dxa"/>
+            <w:vAlign w:val="center"/>
+          </w:tcPr>
+          <w:p>
+            <w:pPr>
+              <w:jc w:val="center"/>
+            </w:pPr>
+            <w:r>
+              <w:t>x</w:t>
+            </w:r>
+          </w:p>
+        </w:tc>
+        <w:tc>
+          <w:tcPr>
+            <w:tcW w:w="1970" w:type="dxa"/>
             <w:vAlign w:val="center"/>
           </w:tcPr>
           <w:p>
@@ -845,7 +1059,7 @@
         </w:tc>
         <w:tc>
           <w:tcPr>
-            <w:tcW w:w="689" w:type="pct"/>
+            <w:tcW w:w="1728" w:type="dxa"/>
             <w:vAlign w:val="center"/>
           </w:tcPr>
           <w:p>
@@ -888,21 +1102,21 @@
         </w:tc>
         <w:tc>
           <w:tcPr>
-            <w:tcW w:w="1119" w:type="pct"/>
-            <w:vAlign w:val="center"/>
-          </w:tcPr>
-          <w:p>
-            <w:pPr>
-              <w:jc w:val="center"/>
-            </w:pPr>
-            <w:r>
-              <w:t>x</w:t>
-            </w:r>
-          </w:p>
-        </w:tc>
-        <w:tc>
-          <w:tcPr>
-            <w:tcW w:w="371" w:type="pct"/>
+            <w:tcW w:w="1872" w:type="dxa"/>
+            <w:vAlign w:val="center"/>
+          </w:tcPr>
+          <w:p>
+            <w:pPr>
+              <w:jc w:val="center"/>
+            </w:pPr>
+            <w:r>
+              <w:t>x</w:t>
+            </w:r>
+          </w:p>
+        </w:tc>
+        <w:tc>
+          <w:tcPr>
+            <w:tcW w:w="1440" w:type="dxa"/>
             <w:vAlign w:val="center"/>
           </w:tcPr>
           <w:p>
@@ -917,11 +1131,11 @@
       </w:tr>
       <w:tr>
         <w:trPr>
-          <w:trHeight w:val="955"/>
+          <w:trHeight w:val="969"/>
         </w:trPr>
         <w:tc>
           <w:tcPr>
-            <w:tcW w:w="837" w:type="pct"/>
+            <w:tcW w:w="1440" w:type="dxa"/>
             <w:vAlign w:val="center"/>
           </w:tcPr>
           <w:p>
@@ -935,7 +1149,7 @@
         </w:tc>
         <w:tc>
           <w:tcPr>
-            <w:tcW w:w="1009" w:type="pct"/>
+            <w:tcW w:w="1728" w:type="dxa"/>
             <w:vAlign w:val="center"/>
           </w:tcPr>
           <w:p>
@@ -972,7 +1186,7 @@
         </w:tc>
         <w:tc>
           <w:tcPr>
-            <w:tcW w:w="976" w:type="pct"/>
+            <w:tcW w:w="1970" w:type="dxa"/>
             <w:vAlign w:val="center"/>
           </w:tcPr>
           <w:p>
@@ -1035,7 +1249,7 @@
         </w:tc>
         <w:tc>
           <w:tcPr>
-            <w:tcW w:w="689" w:type="pct"/>
+            <w:tcW w:w="1728" w:type="dxa"/>
             <w:vAlign w:val="center"/>
           </w:tcPr>
           <w:p>
@@ -1072,21 +1286,21 @@
         </w:tc>
         <w:tc>
           <w:tcPr>
-            <w:tcW w:w="1119" w:type="pct"/>
-            <w:vAlign w:val="center"/>
-          </w:tcPr>
-          <w:p>
-            <w:pPr>
-              <w:jc w:val="center"/>
-            </w:pPr>
-            <w:r>
-              <w:t>x</w:t>
-            </w:r>
-          </w:p>
-        </w:tc>
-        <w:tc>
-          <w:tcPr>
-            <w:tcW w:w="371" w:type="pct"/>
+            <w:tcW w:w="1872" w:type="dxa"/>
+            <w:vAlign w:val="center"/>
+          </w:tcPr>
+          <w:p>
+            <w:pPr>
+              <w:jc w:val="center"/>
+            </w:pPr>
+            <w:r>
+              <w:t>x</w:t>
+            </w:r>
+          </w:p>
+        </w:tc>
+        <w:tc>
+          <w:tcPr>
+            <w:tcW w:w="1440" w:type="dxa"/>
             <w:vAlign w:val="center"/>
           </w:tcPr>
           <w:p>
@@ -1101,11 +1315,11 @@
       </w:tr>
       <w:tr>
         <w:trPr>
-          <w:trHeight w:val="955"/>
+          <w:trHeight w:val="969"/>
         </w:trPr>
         <w:tc>
           <w:tcPr>
-            <w:tcW w:w="837" w:type="pct"/>
+            <w:tcW w:w="1440" w:type="dxa"/>
             <w:vAlign w:val="center"/>
           </w:tcPr>
           <w:p>
@@ -1119,7 +1333,7 @@
         </w:tc>
         <w:tc>
           <w:tcPr>
-            <w:tcW w:w="1009" w:type="pct"/>
+            <w:tcW w:w="1728" w:type="dxa"/>
             <w:vAlign w:val="center"/>
           </w:tcPr>
           <w:p>
@@ -1135,7 +1349,7 @@
         </w:tc>
         <w:tc>
           <w:tcPr>
-            <w:tcW w:w="976" w:type="pct"/>
+            <w:tcW w:w="1970" w:type="dxa"/>
             <w:vAlign w:val="center"/>
           </w:tcPr>
           <w:p>
@@ -1164,6 +1378,16 @@
             </w:pPr>
             <w:proofErr w:type="spellStart"/>
             <w:r>
+              <w:t>Xóa</w:t>
+            </w:r>
+            <w:proofErr w:type="spellEnd"/>
+          </w:p>
+          <w:p>
+            <w:pPr>
+              <w:jc w:val="center"/>
+            </w:pPr>
+            <w:proofErr w:type="spellStart"/>
+            <w:r>
               <w:t>Sửa</w:t>
             </w:r>
             <w:proofErr w:type="spellEnd"/>
@@ -1190,35 +1414,35 @@
         </w:tc>
         <w:tc>
           <w:tcPr>
-            <w:tcW w:w="689" w:type="pct"/>
-            <w:vAlign w:val="center"/>
-          </w:tcPr>
-          <w:p>
-            <w:pPr>
-              <w:jc w:val="center"/>
-            </w:pPr>
-            <w:r>
-              <w:t>x</w:t>
-            </w:r>
-          </w:p>
-        </w:tc>
-        <w:tc>
-          <w:tcPr>
-            <w:tcW w:w="1119" w:type="pct"/>
-            <w:vAlign w:val="center"/>
-          </w:tcPr>
-          <w:p>
-            <w:pPr>
-              <w:jc w:val="center"/>
-            </w:pPr>
-            <w:r>
-              <w:t>x</w:t>
-            </w:r>
-          </w:p>
-        </w:tc>
-        <w:tc>
-          <w:tcPr>
-            <w:tcW w:w="371" w:type="pct"/>
+            <w:tcW w:w="1728" w:type="dxa"/>
+            <w:vAlign w:val="center"/>
+          </w:tcPr>
+          <w:p>
+            <w:pPr>
+              <w:jc w:val="center"/>
+            </w:pPr>
+            <w:r>
+              <w:t>x</w:t>
+            </w:r>
+          </w:p>
+        </w:tc>
+        <w:tc>
+          <w:tcPr>
+            <w:tcW w:w="1872" w:type="dxa"/>
+            <w:vAlign w:val="center"/>
+          </w:tcPr>
+          <w:p>
+            <w:pPr>
+              <w:jc w:val="center"/>
+            </w:pPr>
+            <w:r>
+              <w:t>x</w:t>
+            </w:r>
+          </w:p>
+        </w:tc>
+        <w:tc>
+          <w:tcPr>
+            <w:tcW w:w="1440" w:type="dxa"/>
             <w:vAlign w:val="center"/>
           </w:tcPr>
           <w:p>
@@ -1233,11 +1457,11 @@
       </w:tr>
       <w:tr>
         <w:trPr>
-          <w:trHeight w:val="955"/>
+          <w:trHeight w:val="969"/>
         </w:trPr>
         <w:tc>
           <w:tcPr>
-            <w:tcW w:w="837" w:type="pct"/>
+            <w:tcW w:w="1440" w:type="dxa"/>
             <w:vAlign w:val="center"/>
           </w:tcPr>
           <w:p>
@@ -1251,7 +1475,7 @@
         </w:tc>
         <w:tc>
           <w:tcPr>
-            <w:tcW w:w="1009" w:type="pct"/>
+            <w:tcW w:w="1728" w:type="dxa"/>
             <w:vAlign w:val="center"/>
           </w:tcPr>
           <w:p>
@@ -1297,7 +1521,7 @@
         </w:tc>
         <w:tc>
           <w:tcPr>
-            <w:tcW w:w="976" w:type="pct"/>
+            <w:tcW w:w="1970" w:type="dxa"/>
             <w:vAlign w:val="center"/>
           </w:tcPr>
           <w:p>
@@ -1331,17 +1555,30 @@
             <w:r>
               <w:t xml:space="preserve">, </w:t>
             </w:r>
-            <w:proofErr w:type="spellStart"/>
-            <w:r>
-              <w:t>gia</w:t>
-            </w:r>
-            <w:proofErr w:type="spellEnd"/>
-            <w:r>
-              <w:t xml:space="preserve">, </w:t>
-            </w:r>
-            <w:proofErr w:type="spellStart"/>
-            <w:r>
-              <w:t>machinhanh</w:t>
+            <w:r>
+              <w:t>G</w:t>
+            </w:r>
+            <w:r>
+              <w:t xml:space="preserve">ia, </w:t>
+            </w:r>
+            <w:proofErr w:type="spellStart"/>
+            <w:r>
+              <w:t>M</w:t>
+            </w:r>
+            <w:r>
+              <w:t>a</w:t>
+            </w:r>
+            <w:r>
+              <w:t>C</w:t>
+            </w:r>
+            <w:r>
+              <w:t>hi</w:t>
+            </w:r>
+            <w:r>
+              <w:t>N</w:t>
+            </w:r>
+            <w:r>
+              <w:t>hanh</w:t>
             </w:r>
             <w:proofErr w:type="spellEnd"/>
             <w:r>
@@ -1351,35 +1588,35 @@
         </w:tc>
         <w:tc>
           <w:tcPr>
-            <w:tcW w:w="689" w:type="pct"/>
-            <w:vAlign w:val="center"/>
-          </w:tcPr>
-          <w:p>
-            <w:pPr>
-              <w:jc w:val="center"/>
-            </w:pPr>
-            <w:r>
-              <w:t>x</w:t>
-            </w:r>
-          </w:p>
-        </w:tc>
-        <w:tc>
-          <w:tcPr>
-            <w:tcW w:w="1119" w:type="pct"/>
-            <w:vAlign w:val="center"/>
-          </w:tcPr>
-          <w:p>
-            <w:pPr>
-              <w:jc w:val="center"/>
-            </w:pPr>
-            <w:r>
-              <w:t>X</w:t>
-            </w:r>
-          </w:p>
-        </w:tc>
-        <w:tc>
-          <w:tcPr>
-            <w:tcW w:w="371" w:type="pct"/>
+            <w:tcW w:w="1728" w:type="dxa"/>
+            <w:vAlign w:val="center"/>
+          </w:tcPr>
+          <w:p>
+            <w:pPr>
+              <w:jc w:val="center"/>
+            </w:pPr>
+            <w:r>
+              <w:t>x</w:t>
+            </w:r>
+          </w:p>
+        </w:tc>
+        <w:tc>
+          <w:tcPr>
+            <w:tcW w:w="1872" w:type="dxa"/>
+            <w:vAlign w:val="center"/>
+          </w:tcPr>
+          <w:p>
+            <w:pPr>
+              <w:jc w:val="center"/>
+            </w:pPr>
+            <w:r>
+              <w:t>x</w:t>
+            </w:r>
+          </w:p>
+        </w:tc>
+        <w:tc>
+          <w:tcPr>
+            <w:tcW w:w="1440" w:type="dxa"/>
             <w:vAlign w:val="center"/>
           </w:tcPr>
           <w:p>
@@ -1394,54 +1631,53 @@
       </w:tr>
       <w:tr>
         <w:trPr>
-          <w:trHeight w:val="955"/>
+          <w:trHeight w:val="969"/>
         </w:trPr>
         <w:tc>
           <w:tcPr>
-            <w:tcW w:w="837" w:type="pct"/>
-            <w:vAlign w:val="center"/>
-          </w:tcPr>
-          <w:p>
-            <w:pPr>
-              <w:jc w:val="center"/>
-            </w:pPr>
-            <w:r>
-              <w:lastRenderedPageBreak/>
+            <w:tcW w:w="1440" w:type="dxa"/>
+            <w:vAlign w:val="center"/>
+          </w:tcPr>
+          <w:p>
+            <w:pPr>
+              <w:jc w:val="center"/>
+            </w:pPr>
+            <w:r>
               <w:t>TAIXE</w:t>
             </w:r>
           </w:p>
         </w:tc>
         <w:tc>
           <w:tcPr>
-            <w:tcW w:w="1009" w:type="pct"/>
-            <w:vAlign w:val="center"/>
-          </w:tcPr>
-          <w:p>
-            <w:pPr>
-              <w:jc w:val="center"/>
-            </w:pPr>
-            <w:r>
-              <w:t>x</w:t>
-            </w:r>
-          </w:p>
-        </w:tc>
-        <w:tc>
-          <w:tcPr>
-            <w:tcW w:w="976" w:type="pct"/>
-            <w:vAlign w:val="center"/>
-          </w:tcPr>
-          <w:p>
-            <w:pPr>
-              <w:jc w:val="center"/>
-            </w:pPr>
-            <w:r>
-              <w:t>x</w:t>
-            </w:r>
-          </w:p>
-        </w:tc>
-        <w:tc>
-          <w:tcPr>
-            <w:tcW w:w="689" w:type="pct"/>
+            <w:tcW w:w="1728" w:type="dxa"/>
+            <w:vAlign w:val="center"/>
+          </w:tcPr>
+          <w:p>
+            <w:pPr>
+              <w:jc w:val="center"/>
+            </w:pPr>
+            <w:r>
+              <w:t>x</w:t>
+            </w:r>
+          </w:p>
+        </w:tc>
+        <w:tc>
+          <w:tcPr>
+            <w:tcW w:w="1970" w:type="dxa"/>
+            <w:vAlign w:val="center"/>
+          </w:tcPr>
+          <w:p>
+            <w:pPr>
+              <w:jc w:val="center"/>
+            </w:pPr>
+            <w:r>
+              <w:t>x</w:t>
+            </w:r>
+          </w:p>
+        </w:tc>
+        <w:tc>
+          <w:tcPr>
+            <w:tcW w:w="1728" w:type="dxa"/>
             <w:vAlign w:val="center"/>
           </w:tcPr>
           <w:p>
@@ -1467,21 +1703,21 @@
         </w:tc>
         <w:tc>
           <w:tcPr>
-            <w:tcW w:w="1119" w:type="pct"/>
-            <w:vAlign w:val="center"/>
-          </w:tcPr>
-          <w:p>
-            <w:pPr>
-              <w:jc w:val="center"/>
-            </w:pPr>
-            <w:r>
-              <w:t>x</w:t>
-            </w:r>
-          </w:p>
-        </w:tc>
-        <w:tc>
-          <w:tcPr>
-            <w:tcW w:w="371" w:type="pct"/>
+            <w:tcW w:w="1872" w:type="dxa"/>
+            <w:vAlign w:val="center"/>
+          </w:tcPr>
+          <w:p>
+            <w:pPr>
+              <w:jc w:val="center"/>
+            </w:pPr>
+            <w:r>
+              <w:t>x</w:t>
+            </w:r>
+          </w:p>
+        </w:tc>
+        <w:tc>
+          <w:tcPr>
+            <w:tcW w:w="1440" w:type="dxa"/>
             <w:vAlign w:val="center"/>
           </w:tcPr>
           <w:p>
@@ -1496,81 +1732,82 @@
       </w:tr>
       <w:tr>
         <w:trPr>
-          <w:trHeight w:val="955"/>
+          <w:trHeight w:val="969"/>
         </w:trPr>
         <w:tc>
           <w:tcPr>
-            <w:tcW w:w="837" w:type="pct"/>
-            <w:vAlign w:val="center"/>
-          </w:tcPr>
-          <w:p>
-            <w:pPr>
-              <w:jc w:val="center"/>
-            </w:pPr>
-            <w:r>
+            <w:tcW w:w="1440" w:type="dxa"/>
+            <w:vAlign w:val="center"/>
+          </w:tcPr>
+          <w:p>
+            <w:pPr>
+              <w:jc w:val="center"/>
+            </w:pPr>
+            <w:r>
+              <w:lastRenderedPageBreak/>
               <w:t>NHANVIEN</w:t>
             </w:r>
           </w:p>
         </w:tc>
         <w:tc>
           <w:tcPr>
-            <w:tcW w:w="1009" w:type="pct"/>
-            <w:vAlign w:val="center"/>
-          </w:tcPr>
-          <w:p>
-            <w:pPr>
-              <w:jc w:val="center"/>
-            </w:pPr>
-            <w:r>
-              <w:t>x</w:t>
-            </w:r>
-          </w:p>
-        </w:tc>
-        <w:tc>
-          <w:tcPr>
-            <w:tcW w:w="976" w:type="pct"/>
-            <w:vAlign w:val="center"/>
-          </w:tcPr>
-          <w:p>
-            <w:pPr>
-              <w:jc w:val="center"/>
-            </w:pPr>
-            <w:r>
-              <w:t>x</w:t>
-            </w:r>
-          </w:p>
-        </w:tc>
-        <w:tc>
-          <w:tcPr>
-            <w:tcW w:w="689" w:type="pct"/>
-            <w:vAlign w:val="center"/>
-          </w:tcPr>
-          <w:p>
-            <w:pPr>
-              <w:jc w:val="center"/>
-            </w:pPr>
-            <w:r>
-              <w:t>x</w:t>
-            </w:r>
-          </w:p>
-        </w:tc>
-        <w:tc>
-          <w:tcPr>
-            <w:tcW w:w="1119" w:type="pct"/>
-            <w:vAlign w:val="center"/>
-          </w:tcPr>
-          <w:p>
-            <w:pPr>
-              <w:jc w:val="center"/>
-            </w:pPr>
-            <w:r>
-              <w:t>x</w:t>
-            </w:r>
-          </w:p>
-        </w:tc>
-        <w:tc>
-          <w:tcPr>
-            <w:tcW w:w="371" w:type="pct"/>
+            <w:tcW w:w="1728" w:type="dxa"/>
+            <w:vAlign w:val="center"/>
+          </w:tcPr>
+          <w:p>
+            <w:pPr>
+              <w:jc w:val="center"/>
+            </w:pPr>
+            <w:r>
+              <w:t>x</w:t>
+            </w:r>
+          </w:p>
+        </w:tc>
+        <w:tc>
+          <w:tcPr>
+            <w:tcW w:w="1970" w:type="dxa"/>
+            <w:vAlign w:val="center"/>
+          </w:tcPr>
+          <w:p>
+            <w:pPr>
+              <w:jc w:val="center"/>
+            </w:pPr>
+            <w:r>
+              <w:t>x</w:t>
+            </w:r>
+          </w:p>
+        </w:tc>
+        <w:tc>
+          <w:tcPr>
+            <w:tcW w:w="1728" w:type="dxa"/>
+            <w:vAlign w:val="center"/>
+          </w:tcPr>
+          <w:p>
+            <w:pPr>
+              <w:jc w:val="center"/>
+            </w:pPr>
+            <w:r>
+              <w:t>x</w:t>
+            </w:r>
+          </w:p>
+        </w:tc>
+        <w:tc>
+          <w:tcPr>
+            <w:tcW w:w="1872" w:type="dxa"/>
+            <w:vAlign w:val="center"/>
+          </w:tcPr>
+          <w:p>
+            <w:pPr>
+              <w:jc w:val="center"/>
+            </w:pPr>
+            <w:r>
+              <w:t>x</w:t>
+            </w:r>
+          </w:p>
+        </w:tc>
+        <w:tc>
+          <w:tcPr>
+            <w:tcW w:w="1440" w:type="dxa"/>
             <w:vAlign w:val="center"/>
           </w:tcPr>
           <w:p>
@@ -1605,6 +1842,11 @@
             <w:r>
               <w:t xml:space="preserve"> </w:t>
             </w:r>
+          </w:p>
+          <w:p>
+            <w:pPr>
+              <w:jc w:val="center"/>
+            </w:pPr>
             <w:proofErr w:type="spellStart"/>
             <w:r>
               <w:t>Sửa</w:t>
@@ -1633,11 +1875,11 @@
       </w:tr>
       <w:tr>
         <w:trPr>
-          <w:trHeight w:val="955"/>
+          <w:trHeight w:val="969"/>
         </w:trPr>
         <w:tc>
           <w:tcPr>
-            <w:tcW w:w="837" w:type="pct"/>
+            <w:tcW w:w="1440" w:type="dxa"/>
             <w:vAlign w:val="center"/>
           </w:tcPr>
           <w:p>
@@ -1651,63 +1893,63 @@
         </w:tc>
         <w:tc>
           <w:tcPr>
-            <w:tcW w:w="1009" w:type="pct"/>
-            <w:vAlign w:val="center"/>
-          </w:tcPr>
-          <w:p>
-            <w:pPr>
-              <w:jc w:val="center"/>
-            </w:pPr>
-            <w:r>
-              <w:t>x</w:t>
-            </w:r>
-          </w:p>
-        </w:tc>
-        <w:tc>
-          <w:tcPr>
-            <w:tcW w:w="976" w:type="pct"/>
-            <w:vAlign w:val="center"/>
-          </w:tcPr>
-          <w:p>
-            <w:pPr>
-              <w:jc w:val="center"/>
-            </w:pPr>
-            <w:r>
-              <w:t>x</w:t>
-            </w:r>
-          </w:p>
-        </w:tc>
-        <w:tc>
-          <w:tcPr>
-            <w:tcW w:w="689" w:type="pct"/>
-            <w:vAlign w:val="center"/>
-          </w:tcPr>
-          <w:p>
-            <w:pPr>
-              <w:jc w:val="center"/>
-            </w:pPr>
-            <w:r>
-              <w:t>x</w:t>
-            </w:r>
-          </w:p>
-        </w:tc>
-        <w:tc>
-          <w:tcPr>
-            <w:tcW w:w="1119" w:type="pct"/>
-            <w:vAlign w:val="center"/>
-          </w:tcPr>
-          <w:p>
-            <w:pPr>
-              <w:jc w:val="center"/>
-            </w:pPr>
-            <w:r>
-              <w:t>x</w:t>
-            </w:r>
-          </w:p>
-        </w:tc>
-        <w:tc>
-          <w:tcPr>
-            <w:tcW w:w="371" w:type="pct"/>
+            <w:tcW w:w="1728" w:type="dxa"/>
+            <w:vAlign w:val="center"/>
+          </w:tcPr>
+          <w:p>
+            <w:pPr>
+              <w:jc w:val="center"/>
+            </w:pPr>
+            <w:r>
+              <w:t>x</w:t>
+            </w:r>
+          </w:p>
+        </w:tc>
+        <w:tc>
+          <w:tcPr>
+            <w:tcW w:w="1970" w:type="dxa"/>
+            <w:vAlign w:val="center"/>
+          </w:tcPr>
+          <w:p>
+            <w:pPr>
+              <w:jc w:val="center"/>
+            </w:pPr>
+            <w:r>
+              <w:t>x</w:t>
+            </w:r>
+          </w:p>
+        </w:tc>
+        <w:tc>
+          <w:tcPr>
+            <w:tcW w:w="1728" w:type="dxa"/>
+            <w:vAlign w:val="center"/>
+          </w:tcPr>
+          <w:p>
+            <w:pPr>
+              <w:jc w:val="center"/>
+            </w:pPr>
+            <w:r>
+              <w:t>x</w:t>
+            </w:r>
+          </w:p>
+        </w:tc>
+        <w:tc>
+          <w:tcPr>
+            <w:tcW w:w="1872" w:type="dxa"/>
+            <w:vAlign w:val="center"/>
+          </w:tcPr>
+          <w:p>
+            <w:pPr>
+              <w:jc w:val="center"/>
+            </w:pPr>
+            <w:r>
+              <w:t>x</w:t>
+            </w:r>
+          </w:p>
+        </w:tc>
+        <w:tc>
+          <w:tcPr>
+            <w:tcW w:w="1440" w:type="dxa"/>
             <w:vAlign w:val="center"/>
           </w:tcPr>
           <w:p>
@@ -1739,6 +1981,11 @@
               <w:t>Xóa</w:t>
             </w:r>
             <w:proofErr w:type="spellEnd"/>
+          </w:p>
+          <w:p>
+            <w:pPr>
+              <w:jc w:val="center"/>
+            </w:pPr>
             <w:r>
               <w:t xml:space="preserve"> </w:t>
             </w:r>
@@ -1772,7 +2019,7 @@
     <w:p/>
     <w:sectPr>
       <w:pgSz w:w="12240" w:h="15840"/>
-      <w:pgMar w:top="1440" w:right="1440" w:bottom="1440" w:left="1440" w:header="720" w:footer="720" w:gutter="0"/>
+      <w:pgMar w:top="1440" w:right="720" w:bottom="1440" w:left="1440" w:header="720" w:footer="720" w:gutter="0"/>
       <w:cols w:space="720"/>
       <w:docGrid w:linePitch="360"/>
     </w:sectPr>

</xml_diff>